<commit_message>
Performed all tasks for cell lines
</commit_message>
<xml_diff>
--- a/Docs/beatAML_summary.docx
+++ b/Docs/beatAML_summary.docx
@@ -914,11 +914,14 @@
       </w:pPr>
       <w:r>
         <w:rPr/>
-        <w:t xml:space="preserve">a) </w:t>
-      </w:r>
-      <w:r>
-        <w:rPr/>
-        <w:t>Upload the template to follow for designing the models. – Raghvendra</w:t>
+        <w:t xml:space="preserve">a) Upload the template to follow for designing the models. – Raghvendra - </w:t>
+      </w:r>
+      <w:r>
+        <w:rPr>
+          <w:b/>
+          <w:bCs/>
+        </w:rPr>
+        <w:t>Done</w:t>
       </w:r>
     </w:p>
     <w:p>
@@ -957,7 +960,14 @@
       </w:pPr>
       <w:r>
         <w:rPr/>
-        <w:t>c) Add the list of frequently dysregulated pathways in cancer as genesets and estimate pathway activation for each cell line – Raghvendra</w:t>
+        <w:t xml:space="preserve">c) Add the list of frequently dysregulated pathways in cancer as genesets and estimate pathway activation for each cell line – Raghvendra - </w:t>
+      </w:r>
+      <w:r>
+        <w:rPr>
+          <w:b/>
+          <w:bCs/>
+        </w:rPr>
+        <w:t>Done</w:t>
       </w:r>
     </w:p>
     <w:p>
@@ -970,7 +980,14 @@
       </w:pPr>
       <w:r>
         <w:rPr/>
-        <w:t>d) Put the list of oncogenes in Data folder – Raghvendra</w:t>
+        <w:t xml:space="preserve">d) Put the list of oncogenes in Data folder – Raghvendra - </w:t>
+      </w:r>
+      <w:r>
+        <w:rPr>
+          <w:b/>
+          <w:bCs/>
+        </w:rPr>
+        <w:t>Done</w:t>
       </w:r>
     </w:p>
     <w:p>
@@ -996,7 +1013,7 @@
       </w:pPr>
       <w:r>
         <w:rPr/>
-        <w:t>f) Convert the mutation information into a matrix where each sample is row and columns are list of genes and each entry is number of times a gene was mutated in a sample – Raghvendra/Siddhi</w:t>
+        <w:t>f) Convert the mutation information into a matrix where each sample is row and columns are list of genes and each entry is number of times a gene was mutated in a sample – Siddhi</w:t>
       </w:r>
     </w:p>
     <w:p>
@@ -1022,6 +1039,26 @@
       <w:r>
         <w:rPr/>
         <w:t>g) Get the list of marker genes for celltype scores and estimate celltype score for each sample- Siddhi/Raghvendra</w:t>
+      </w:r>
+    </w:p>
+    <w:p>
+      <w:pPr>
+        <w:pStyle w:val="ListParagraph"/>
+        <w:spacing w:lineRule="auto" w:line="240" w:before="0" w:after="160"/>
+        <w:ind w:left="720" w:hanging="0"/>
+        <w:contextualSpacing/>
+        <w:rPr/>
+      </w:pPr>
+      <w:r>
+        <w:rPr/>
+        <w:t xml:space="preserve">h) Divide the cell lines into training and test set with expression of genes, clinical characteristics and pathway activations in one data frame – Raghvendra - </w:t>
+      </w:r>
+      <w:r>
+        <w:rPr>
+          <w:b/>
+          <w:bCs/>
+        </w:rPr>
+        <w:t>Done</w:t>
       </w:r>
       <w:r>
         <w:rPr/>

</xml_diff>

<commit_message>
Revised the list of target genes and updated doc file
</commit_message>
<xml_diff>
--- a/Docs/beatAML_summary.docx
+++ b/Docs/beatAML_summary.docx
@@ -947,20 +947,11 @@
       </w:pPr>
       <w:r>
         <w:rPr/>
-        <w:t>Drug Name, Drug Inchikey, Drug Targets (semi-colon separated) – Siddhi</w:t>
-      </w:r>
-    </w:p>
-    <w:p>
-      <w:pPr>
-        <w:pStyle w:val="ListParagraph"/>
-        <w:spacing w:lineRule="auto" w:line="240" w:before="0" w:after="160"/>
-        <w:ind w:left="720" w:hanging="0"/>
-        <w:contextualSpacing/>
-        <w:rPr/>
-      </w:pPr>
-      <w:r>
-        <w:rPr/>
-        <w:t xml:space="preserve">c) Add the list of frequently dysregulated pathways in cancer as genesets and estimate pathway activation for each cell line – Raghvendra - </w:t>
+        <w:t xml:space="preserve">Drug Name, Drug Inchikey, Drug Targets (semi-colon separated) – Siddhi </w:t>
+      </w:r>
+      <w:r>
+        <w:rPr/>
+        <w:t>(</w:t>
       </w:r>
       <w:r>
         <w:rPr>
@@ -969,6 +960,10 @@
         </w:rPr>
         <w:t>Done</w:t>
       </w:r>
+      <w:r>
+        <w:rPr/>
+        <w:t>, reformatting)</w:t>
+      </w:r>
     </w:p>
     <w:p>
       <w:pPr>
@@ -980,7 +975,7 @@
       </w:pPr>
       <w:r>
         <w:rPr/>
-        <w:t xml:space="preserve">d) Put the list of oncogenes in Data folder – Raghvendra - </w:t>
+        <w:t xml:space="preserve">c) Add the list of frequently dysregulated pathways in cancer as genesets and estimate pathway activation for each cell line – Raghvendra - </w:t>
       </w:r>
       <w:r>
         <w:rPr>
@@ -1000,58 +995,7 @@
       </w:pPr>
       <w:r>
         <w:rPr/>
-        <w:t>e) Identify the list of 1000 most variable genes (based on expression) – Siddhi</w:t>
-      </w:r>
-    </w:p>
-    <w:p>
-      <w:pPr>
-        <w:pStyle w:val="ListParagraph"/>
-        <w:spacing w:lineRule="auto" w:line="240" w:before="0" w:after="160"/>
-        <w:ind w:left="720" w:hanging="0"/>
-        <w:contextualSpacing/>
-        <w:rPr/>
-      </w:pPr>
-      <w:r>
-        <w:rPr/>
-        <w:t>f) Convert the mutation information into a matrix where each sample is row and columns are list of genes and each entry is number of times a gene was mutated in a sample – Siddhi</w:t>
-      </w:r>
-    </w:p>
-    <w:p>
-      <w:pPr>
-        <w:pStyle w:val="ListParagraph"/>
-        <w:spacing w:lineRule="auto" w:line="240" w:before="0" w:after="160"/>
-        <w:ind w:left="720" w:hanging="0"/>
-        <w:contextualSpacing/>
-        <w:rPr/>
-      </w:pPr>
-      <w:r>
-        <w:rPr/>
-      </w:r>
-    </w:p>
-    <w:p>
-      <w:pPr>
-        <w:pStyle w:val="ListParagraph"/>
-        <w:spacing w:lineRule="auto" w:line="240" w:before="0" w:after="160"/>
-        <w:ind w:left="720" w:hanging="0"/>
-        <w:contextualSpacing/>
-        <w:rPr/>
-      </w:pPr>
-      <w:r>
-        <w:rPr/>
-        <w:t>g) Get the list of marker genes for celltype scores and estimate celltype score for each sample- Siddhi/Raghvendra</w:t>
-      </w:r>
-    </w:p>
-    <w:p>
-      <w:pPr>
-        <w:pStyle w:val="ListParagraph"/>
-        <w:spacing w:lineRule="auto" w:line="240" w:before="0" w:after="160"/>
-        <w:ind w:left="720" w:hanging="0"/>
-        <w:contextualSpacing/>
-        <w:rPr/>
-      </w:pPr>
-      <w:r>
-        <w:rPr/>
-        <w:t xml:space="preserve">h) Divide the cell lines into training and test set with expression of genes, clinical characteristics and pathway activations in one data frame – Raghvendra - </w:t>
+        <w:t xml:space="preserve">d) Put the list of oncogenes in Data folder – Raghvendra - </w:t>
       </w:r>
       <w:r>
         <w:rPr>
@@ -1060,9 +1004,115 @@
         </w:rPr>
         <w:t>Done</w:t>
       </w:r>
+    </w:p>
+    <w:p>
+      <w:pPr>
+        <w:pStyle w:val="ListParagraph"/>
+        <w:spacing w:lineRule="auto" w:line="240" w:before="0" w:after="160"/>
+        <w:ind w:left="720" w:hanging="0"/>
+        <w:contextualSpacing/>
+        <w:rPr/>
+      </w:pPr>
+      <w:r>
+        <w:rPr/>
+        <w:t>e) Identify the list of 1000 most variable genes (based on expression) – Siddhi</w:t>
+      </w:r>
+    </w:p>
+    <w:p>
+      <w:pPr>
+        <w:pStyle w:val="ListParagraph"/>
+        <w:spacing w:lineRule="auto" w:line="240" w:before="0" w:after="160"/>
+        <w:ind w:left="720" w:hanging="0"/>
+        <w:contextualSpacing/>
+        <w:rPr/>
+      </w:pPr>
+      <w:r>
+        <w:rPr/>
+        <w:t xml:space="preserve">f) Convert the mutation information into a matrix where each sample is row and columns are list of genes and each entry is number of times a gene was mutated in a sample – </w:t>
+      </w:r>
+      <w:r>
+        <w:rPr/>
+        <w:t xml:space="preserve">Raghvendra - </w:t>
+      </w:r>
+      <w:r>
+        <w:rPr>
+          <w:b/>
+          <w:bCs/>
+        </w:rPr>
+        <w:t>Done</w:t>
+      </w:r>
+    </w:p>
+    <w:p>
+      <w:pPr>
+        <w:pStyle w:val="ListParagraph"/>
+        <w:spacing w:lineRule="auto" w:line="240" w:before="0" w:after="160"/>
+        <w:ind w:left="720" w:hanging="0"/>
+        <w:contextualSpacing/>
+        <w:rPr/>
+      </w:pPr>
+      <w:r>
+        <w:rPr/>
+      </w:r>
+    </w:p>
+    <w:p>
+      <w:pPr>
+        <w:pStyle w:val="ListParagraph"/>
+        <w:spacing w:lineRule="auto" w:line="240" w:before="0" w:after="160"/>
+        <w:ind w:left="720" w:hanging="0"/>
+        <w:contextualSpacing/>
+        <w:rPr/>
+      </w:pPr>
+      <w:r>
+        <w:rPr/>
+        <w:t xml:space="preserve">g) Get the list of marker genes for celltype scores and estimate celltype score for each sample- </w:t>
+      </w:r>
+      <w:r>
+        <w:rPr/>
+        <w:t xml:space="preserve">Raghvendra - </w:t>
+      </w:r>
+      <w:r>
+        <w:rPr>
+          <w:b/>
+          <w:bCs/>
+        </w:rPr>
+        <w:t>Done</w:t>
+      </w:r>
+    </w:p>
+    <w:p>
+      <w:pPr>
+        <w:pStyle w:val="ListParagraph"/>
+        <w:spacing w:lineRule="auto" w:line="240" w:before="0" w:after="160"/>
+        <w:ind w:left="720" w:hanging="0"/>
+        <w:contextualSpacing/>
+        <w:rPr/>
+      </w:pPr>
+      <w:r>
+        <w:rPr/>
+        <w:t xml:space="preserve">h) Divide the cell lines into training and test set with expression of genes, clinical characteristics and pathway activations in one data frame – Raghvendra - </w:t>
+      </w:r>
+      <w:r>
+        <w:rPr>
+          <w:b/>
+          <w:bCs/>
+        </w:rPr>
+        <w:t>Done</w:t>
+      </w:r>
       <w:r>
         <w:rPr/>
         <w:t xml:space="preserve"> </w:t>
+      </w:r>
+    </w:p>
+    <w:p>
+      <w:pPr>
+        <w:pStyle w:val="ListParagraph"/>
+        <w:spacing w:lineRule="auto" w:line="240" w:before="0" w:after="160"/>
+        <w:ind w:left="720" w:hanging="0"/>
+        <w:contextualSpacing/>
+        <w:rPr/>
+      </w:pPr>
+      <w:r>
+        <w:rPr/>
+        <w:t>I) Get the pathway AUC score for each cell line, pathway combined - Raghvendra</w:t>
       </w:r>
     </w:p>
     <w:sectPr>

</xml_diff>

<commit_message>
Updated Tasks and Presentations
</commit_message>
<xml_diff>
--- a/Docs/beatAML_summary.docx
+++ b/Docs/beatAML_summary.docx
@@ -947,11 +947,7 @@
       </w:pPr>
       <w:r>
         <w:rPr/>
-        <w:t xml:space="preserve">Drug Name, Drug Inchikey, Drug Targets (semi-colon separated) – Siddhi </w:t>
-      </w:r>
-      <w:r>
-        <w:rPr/>
-        <w:t>(</w:t>
+        <w:t>Drug Name, Drug Inchikey, Drug Targets (semi-colon separated) – Siddhi (</w:t>
       </w:r>
       <w:r>
         <w:rPr>
@@ -1028,11 +1024,7 @@
       </w:pPr>
       <w:r>
         <w:rPr/>
-        <w:t xml:space="preserve">f) Convert the mutation information into a matrix where each sample is row and columns are list of genes and each entry is number of times a gene was mutated in a sample – </w:t>
-      </w:r>
-      <w:r>
-        <w:rPr/>
-        <w:t xml:space="preserve">Raghvendra - </w:t>
+        <w:t xml:space="preserve">f) Convert the mutation information into a matrix where each sample is row and columns are list of genes and each entry is number of times a gene was mutated in a sample – Raghvendra - </w:t>
       </w:r>
       <w:r>
         <w:rPr>
@@ -1064,11 +1056,7 @@
       </w:pPr>
       <w:r>
         <w:rPr/>
-        <w:t xml:space="preserve">g) Get the list of marker genes for celltype scores and estimate celltype score for each sample- </w:t>
-      </w:r>
-      <w:r>
-        <w:rPr/>
-        <w:t xml:space="preserve">Raghvendra - </w:t>
+        <w:t xml:space="preserve">g) Get the list of marker genes for celltype scores and estimate celltype score for each sample- Raghvendra - </w:t>
       </w:r>
       <w:r>
         <w:rPr>
@@ -1112,7 +1100,96 @@
       </w:pPr>
       <w:r>
         <w:rPr/>
-        <w:t>I) Get the pathway AUC score for each cell line, pathway combined - Raghvendra</w:t>
+        <w:t>I) Get the pathway AUC score for each cell line, pathway combined – Raghvendra</w:t>
+      </w:r>
+    </w:p>
+    <w:p>
+      <w:pPr>
+        <w:pStyle w:val="ListParagraph"/>
+        <w:spacing w:lineRule="auto" w:line="240" w:before="0" w:after="160"/>
+        <w:ind w:left="720" w:hanging="0"/>
+        <w:contextualSpacing/>
+        <w:rPr/>
+      </w:pPr>
+      <w:r>
+        <w:rPr/>
+      </w:r>
+    </w:p>
+    <w:p>
+      <w:pPr>
+        <w:pStyle w:val="ListParagraph"/>
+        <w:spacing w:lineRule="auto" w:line="240" w:before="0" w:after="160"/>
+        <w:ind w:left="720" w:hanging="0"/>
+        <w:contextualSpacing/>
+        <w:rPr/>
+      </w:pPr>
+      <w:r>
+        <w:rPr/>
+      </w:r>
+    </w:p>
+    <w:p>
+      <w:pPr>
+        <w:pStyle w:val="ListParagraph"/>
+        <w:spacing w:lineRule="auto" w:line="240" w:before="0" w:after="160"/>
+        <w:ind w:left="720" w:hanging="0"/>
+        <w:contextualSpacing/>
+        <w:rPr/>
+      </w:pPr>
+      <w:r>
+        <w:rPr/>
+        <w:t>Action Points (21.05.2023):</w:t>
+      </w:r>
+    </w:p>
+    <w:p>
+      <w:pPr>
+        <w:pStyle w:val="ListParagraph"/>
+        <w:spacing w:lineRule="auto" w:line="240" w:before="0" w:after="160"/>
+        <w:ind w:left="720" w:hanging="0"/>
+        <w:contextualSpacing/>
+        <w:rPr/>
+      </w:pPr>
+      <w:r>
+        <w:rPr/>
+        <w:t>a) Generate the mapping with &lt;sample id, module class&gt;. - From Raghvendra to Siddhi</w:t>
+      </w:r>
+    </w:p>
+    <w:p>
+      <w:pPr>
+        <w:pStyle w:val="ListParagraph"/>
+        <w:spacing w:lineRule="auto" w:line="240" w:before="0" w:after="160"/>
+        <w:ind w:left="720" w:hanging="0"/>
+        <w:contextualSpacing/>
+        <w:rPr/>
+      </w:pPr>
+      <w:r>
+        <w:rPr/>
+        <w:t>b) Identify the optimal set of varying genes using k-means/t-sne with the module class to quantitatively identify the set – From Siddhi to Raghvendra</w:t>
+      </w:r>
+    </w:p>
+    <w:p>
+      <w:pPr>
+        <w:pStyle w:val="ListParagraph"/>
+        <w:spacing w:lineRule="auto" w:line="240" w:before="0" w:after="160"/>
+        <w:ind w:left="720" w:hanging="0"/>
+        <w:contextualSpacing/>
+        <w:rPr/>
+      </w:pPr>
+      <w:r>
+        <w:rPr/>
+        <w:t>c) Generate the training and test set for ML models by taking union of oncogenes and varying genes – From Raghvendra</w:t>
+      </w:r>
+    </w:p>
+    <w:p>
+      <w:pPr>
+        <w:pStyle w:val="ListParagraph"/>
+        <w:spacing w:lineRule="auto" w:line="240" w:before="0" w:after="160"/>
+        <w:ind w:left="720" w:hanging="0"/>
+        <w:contextualSpacing/>
+        <w:rPr/>
+      </w:pPr>
+      <w:r>
+        <w:rPr/>
+        <w:t>d) Divide the task of building ML models with this new train/test set - Raghvendra/Siddhi</w:t>
       </w:r>
     </w:p>
     <w:sectPr>

</xml_diff>